<commit_message>
Updated Design Definition Doc
</commit_message>
<xml_diff>
--- a/Deliverable 3/Updated Problem Definition Document.docx
+++ b/Deliverable 3/Updated Problem Definition Document.docx
@@ -12,53 +12,41 @@
         <w:t>2020-0</w:t>
       </w:r>
       <w:r>
+        <w:t>2</w:t>
+      </w:r>
+      <w:r>
+        <w:t>-</w:t>
+      </w:r>
+      <w:r>
+        <w:t>04</w:t>
+      </w:r>
+    </w:p>
+    <w:p>
+      <w:r>
+        <w:t>The JRS</w:t>
+      </w:r>
+    </w:p>
+    <w:p>
+      <w:r>
+        <w:t>Raymond Knorr, Jaskirat Josan, Samuel Iregbu</w:t>
+      </w:r>
+    </w:p>
+    <w:p>
+      <w:r>
+        <w:t>Last Updated: 2020-0</w:t>
+      </w:r>
+      <w:r>
         <w:t>3</w:t>
       </w:r>
       <w:r>
         <w:t>-</w:t>
       </w:r>
       <w:r>
-        <w:t>10</w:t>
+        <w:t>09</w:t>
       </w:r>
       <w:bookmarkStart w:id="0" w:name="_GoBack"/>
       <w:bookmarkEnd w:id="0"/>
     </w:p>
-    <w:p>
-      <w:r>
-        <w:t>The JRS</w:t>
-      </w:r>
-    </w:p>
-    <w:p>
-      <w:r>
-        <w:t xml:space="preserve">Raymond Knorr, </w:t>
-      </w:r>
-      <w:proofErr w:type="spellStart"/>
-      <w:r>
-        <w:t>Jaskirat</w:t>
-      </w:r>
-      <w:proofErr w:type="spellEnd"/>
-      <w:r>
-        <w:t xml:space="preserve"> </w:t>
-      </w:r>
-      <w:proofErr w:type="spellStart"/>
-      <w:r>
-        <w:t>Josan</w:t>
-      </w:r>
-      <w:proofErr w:type="spellEnd"/>
-      <w:r>
-        <w:t xml:space="preserve">, Samuel </w:t>
-      </w:r>
-      <w:proofErr w:type="spellStart"/>
-      <w:r>
-        <w:t>Iregbu</w:t>
-      </w:r>
-      <w:proofErr w:type="spellEnd"/>
-    </w:p>
-    <w:p>
-      <w:r>
-        <w:t>Last Updated: 2020-02-24</w:t>
-      </w:r>
-    </w:p>
     <w:p/>
     <w:p>
       <w:pPr>
@@ -189,15 +177,7 @@
       </w:pPr>
       <w:r>
         <w:tab/>
-        <w:t xml:space="preserve">Stakeholders in the project would include anyone that does/will have any vested interest in the project or outcome at any point in the development of the project. These people would include </w:t>
-      </w:r>
-      <w:proofErr w:type="gramStart"/>
-      <w:r>
-        <w:t>The</w:t>
-      </w:r>
-      <w:proofErr w:type="gramEnd"/>
-      <w:r>
-        <w:t xml:space="preserve"> JRS, Tim, Candace, Regina Fire and Protective Services (including all firefighters and workers), the U of R Software Engineering program. </w:t>
+        <w:t xml:space="preserve">Stakeholders in the project would include anyone that does/will have any vested interest in the project or outcome at any point in the development of the project. These people would include The JRS, Tim, Candace, Regina Fire and Protective Services (including all firefighters and workers), the U of R Software Engineering program. </w:t>
       </w:r>
     </w:p>
     <w:p>
@@ -950,6 +930,7 @@
     <w:lsdException w:name="HTML Sample" w:semiHidden="1" w:unhideWhenUsed="1"/>
     <w:lsdException w:name="HTML Typewriter" w:semiHidden="1" w:unhideWhenUsed="1"/>
     <w:lsdException w:name="HTML Variable" w:semiHidden="1" w:unhideWhenUsed="1"/>
+    <w:lsdException w:name="Normal Table" w:semiHidden="1" w:unhideWhenUsed="1"/>
     <w:lsdException w:name="annotation subject" w:semiHidden="1" w:unhideWhenUsed="1"/>
     <w:lsdException w:name="No List" w:semiHidden="1" w:unhideWhenUsed="1"/>
     <w:lsdException w:name="Outline List 1" w:semiHidden="1" w:unhideWhenUsed="1"/>
@@ -996,8 +977,10 @@
     <w:lsdException w:name="Table Subtle 2" w:semiHidden="1" w:unhideWhenUsed="1"/>
     <w:lsdException w:name="Table Web 1" w:semiHidden="1" w:unhideWhenUsed="1"/>
     <w:lsdException w:name="Table Web 2" w:semiHidden="1" w:unhideWhenUsed="1"/>
+    <w:lsdException w:name="Table Web 3" w:semiHidden="1" w:unhideWhenUsed="1"/>
     <w:lsdException w:name="Balloon Text" w:semiHidden="1" w:unhideWhenUsed="1"/>
     <w:lsdException w:name="Table Grid" w:uiPriority="39"/>
+    <w:lsdException w:name="Table Theme" w:semiHidden="1" w:unhideWhenUsed="1"/>
     <w:lsdException w:name="Placeholder Text" w:semiHidden="1"/>
     <w:lsdException w:name="No Spacing" w:uiPriority="1" w:qFormat="1"/>
     <w:lsdException w:name="Light Shading" w:uiPriority="60"/>

</xml_diff>